<commit_message>
Changes in cases to scenario
</commit_message>
<xml_diff>
--- a/Skybot Mobile Application/OSolodkaUserAcceptanceTestingSMAVersion3.0.docx
+++ b/Skybot Mobile Application/OSolodkaUserAcceptanceTestingSMAVersion3.0.docx
@@ -435,7 +435,7 @@
                 <w:b w:val="1"/>
                 <w:rtl w:val="0"/>
               </w:rPr>
-              <w:t xml:space="preserve">Test case scenario</w:t>
+              <w:t xml:space="preserve">Test scenario</w:t>
             </w:r>
           </w:p>
         </w:tc>
@@ -1255,7 +1255,7 @@
                 <w:b w:val="1"/>
                 <w:rtl w:val="0"/>
               </w:rPr>
-              <w:t xml:space="preserve">Test case scenario</w:t>
+              <w:t xml:space="preserve">Test scenario</w:t>
             </w:r>
           </w:p>
         </w:tc>
@@ -2087,7 +2087,7 @@
                 <w:b w:val="1"/>
                 <w:rtl w:val="0"/>
               </w:rPr>
-              <w:t xml:space="preserve">Test case scenario</w:t>
+              <w:t xml:space="preserve">Test scenario</w:t>
             </w:r>
           </w:p>
         </w:tc>
@@ -3018,7 +3018,7 @@
                 <w:b w:val="1"/>
                 <w:rtl w:val="0"/>
               </w:rPr>
-              <w:t xml:space="preserve">Test case scenario</w:t>
+              <w:t xml:space="preserve">Test scenario</w:t>
             </w:r>
           </w:p>
         </w:tc>
@@ -4286,7 +4286,7 @@
                 <w:b w:val="1"/>
                 <w:rtl w:val="0"/>
               </w:rPr>
-              <w:t xml:space="preserve">Test case scenario</w:t>
+              <w:t xml:space="preserve">Test scenario</w:t>
             </w:r>
           </w:p>
         </w:tc>
@@ -4892,7 +4892,7 @@
                 <w:b w:val="1"/>
                 <w:rtl w:val="0"/>
               </w:rPr>
-              <w:t xml:space="preserve">Test case scenario</w:t>
+              <w:t xml:space="preserve">Test scenario</w:t>
             </w:r>
           </w:p>
         </w:tc>
@@ -5487,7 +5487,7 @@
                 <w:b w:val="1"/>
                 <w:rtl w:val="0"/>
               </w:rPr>
-              <w:t xml:space="preserve">Test case scenario</w:t>
+              <w:t xml:space="preserve">Test scenario</w:t>
             </w:r>
           </w:p>
         </w:tc>
@@ -6213,7 +6213,7 @@
                 <w:b w:val="1"/>
                 <w:rtl w:val="0"/>
               </w:rPr>
-              <w:t xml:space="preserve">Test case scenario</w:t>
+              <w:t xml:space="preserve">Test scenario</w:t>
             </w:r>
           </w:p>
         </w:tc>
@@ -6867,7 +6867,7 @@
                 <w:b w:val="1"/>
                 <w:rtl w:val="0"/>
               </w:rPr>
-              <w:t xml:space="preserve">Test case scenario</w:t>
+              <w:t xml:space="preserve">Test scenario</w:t>
             </w:r>
           </w:p>
         </w:tc>
@@ -7673,23 +7673,23 @@
       <w:tblGrid>
         <w:gridCol w:w="1860"/>
         <w:gridCol w:w="585"/>
-        <w:gridCol w:w="1575"/>
-        <w:gridCol w:w="1665"/>
-        <w:gridCol w:w="1860"/>
-        <w:gridCol w:w="2160"/>
-        <w:gridCol w:w="2610"/>
-        <w:gridCol w:w="990"/>
+        <w:gridCol w:w="1650"/>
+        <w:gridCol w:w="1800"/>
+        <w:gridCol w:w="1650"/>
+        <w:gridCol w:w="2280"/>
+        <w:gridCol w:w="2535"/>
+        <w:gridCol w:w="945"/>
         <w:gridCol w:w="2985"/>
         <w:tblGridChange w:id="0">
           <w:tblGrid>
             <w:gridCol w:w="1860"/>
             <w:gridCol w:w="585"/>
-            <w:gridCol w:w="1575"/>
-            <w:gridCol w:w="1665"/>
-            <w:gridCol w:w="1860"/>
-            <w:gridCol w:w="2160"/>
-            <w:gridCol w:w="2610"/>
-            <w:gridCol w:w="990"/>
+            <w:gridCol w:w="1650"/>
+            <w:gridCol w:w="1800"/>
+            <w:gridCol w:w="1650"/>
+            <w:gridCol w:w="2280"/>
+            <w:gridCol w:w="2535"/>
+            <w:gridCol w:w="945"/>
             <w:gridCol w:w="2985"/>
           </w:tblGrid>
         </w:tblGridChange>
@@ -7779,7 +7779,7 @@
                 <w:b w:val="1"/>
                 <w:rtl w:val="0"/>
               </w:rPr>
-              <w:t xml:space="preserve">Test case scenario</w:t>
+              <w:t xml:space="preserve">Test scenario</w:t>
             </w:r>
           </w:p>
         </w:tc>

</xml_diff>